<commit_message>
update case for class 1
</commit_message>
<xml_diff>
--- a/DD1_Case_Info/A1_OKCupid/okCupid.docx
+++ b/DD1_Case_Info/A1_OKCupid/okCupid.docx
@@ -2682,7 +2682,19 @@
         <w:rPr>
           <w:rFonts w:asciiTheme="minorHAnsi" w:hAnsiTheme="minorHAnsi" w:cstheme="minorHAnsi"/>
         </w:rPr>
-        <w:t xml:space="preserve"> video) or the audio is embedded into the slide deck.  </w:t>
+        <w:t xml:space="preserve"> video) or audio</w:t>
+      </w:r>
+      <w:r>
+        <w:rPr>
+          <w:rFonts w:asciiTheme="minorHAnsi" w:hAnsiTheme="minorHAnsi" w:cstheme="minorHAnsi"/>
+        </w:rPr>
+        <w:t xml:space="preserve"> that</w:t>
+      </w:r>
+      <w:r>
+        <w:rPr>
+          <w:rFonts w:asciiTheme="minorHAnsi" w:hAnsiTheme="minorHAnsi" w:cstheme="minorHAnsi"/>
+        </w:rPr>
+        <w:t xml:space="preserve"> is embedded into the slide deck.  </w:t>
       </w:r>
       <w:r>
         <w:rPr>
@@ -2710,13 +2722,13 @@
         <w:rPr>
           <w:rFonts w:asciiTheme="minorHAnsi" w:hAnsiTheme="minorHAnsi" w:cstheme="minorHAnsi"/>
         </w:rPr>
-        <w:t xml:space="preserve">Without </w:t>
-      </w:r>
-      <w:r>
-        <w:rPr>
-          <w:rFonts w:asciiTheme="minorHAnsi" w:hAnsiTheme="minorHAnsi" w:cstheme="minorHAnsi"/>
-        </w:rPr>
-        <w:t>a way to evaluate the narration,</w:t>
+        <w:t>Failure to submit a narration</w:t>
+      </w:r>
+      <w:r>
+        <w:rPr>
+          <w:rFonts w:asciiTheme="minorHAnsi" w:hAnsiTheme="minorHAnsi" w:cstheme="minorHAnsi"/>
+        </w:rPr>
+        <w:t>,</w:t>
       </w:r>
       <w:r>
         <w:rPr>
@@ -2740,7 +2752,67 @@
         <w:rPr>
           <w:rFonts w:asciiTheme="minorHAnsi" w:hAnsiTheme="minorHAnsi" w:cstheme="minorHAnsi"/>
         </w:rPr>
-        <w:t>An R script covering all data munging and visualization construction used to create the presentation and come to the case recommendations.</w:t>
+        <w:t>An R script covering all data munging</w:t>
+      </w:r>
+      <w:r>
+        <w:rPr>
+          <w:rFonts w:asciiTheme="minorHAnsi" w:hAnsiTheme="minorHAnsi" w:cstheme="minorHAnsi"/>
+        </w:rPr>
+        <w:t>, modeling</w:t>
+      </w:r>
+      <w:r>
+        <w:rPr>
+          <w:rFonts w:asciiTheme="minorHAnsi" w:hAnsiTheme="minorHAnsi" w:cstheme="minorHAnsi"/>
+        </w:rPr>
+        <w:t xml:space="preserve"> (if applicable)</w:t>
+      </w:r>
+      <w:r>
+        <w:rPr>
+          <w:rFonts w:asciiTheme="minorHAnsi" w:hAnsiTheme="minorHAnsi" w:cstheme="minorHAnsi"/>
+        </w:rPr>
+        <w:t>, evaluation</w:t>
+      </w:r>
+      <w:r>
+        <w:rPr>
+          <w:rFonts w:asciiTheme="minorHAnsi" w:hAnsiTheme="minorHAnsi" w:cstheme="minorHAnsi"/>
+        </w:rPr>
+        <w:t xml:space="preserve"> (if applicable)</w:t>
+      </w:r>
+      <w:r>
+        <w:rPr>
+          <w:rFonts w:asciiTheme="minorHAnsi" w:hAnsiTheme="minorHAnsi" w:cstheme="minorHAnsi"/>
+        </w:rPr>
+        <w:t xml:space="preserve"> </w:t>
+      </w:r>
+      <w:r>
+        <w:rPr>
+          <w:rFonts w:asciiTheme="minorHAnsi" w:hAnsiTheme="minorHAnsi" w:cstheme="minorHAnsi"/>
+        </w:rPr>
+        <w:t xml:space="preserve">and visualization construction used to create the presentation </w:t>
+      </w:r>
+      <w:r>
+        <w:rPr>
+          <w:rFonts w:asciiTheme="minorHAnsi" w:hAnsiTheme="minorHAnsi" w:cstheme="minorHAnsi"/>
+        </w:rPr>
+        <w:t xml:space="preserve">artifacts (you do not need to use R to construct the slides but it is possible) </w:t>
+      </w:r>
+      <w:r>
+        <w:rPr>
+          <w:rFonts w:asciiTheme="minorHAnsi" w:hAnsiTheme="minorHAnsi" w:cstheme="minorHAnsi"/>
+        </w:rPr>
+        <w:t xml:space="preserve">and come to the case </w:t>
+      </w:r>
+      <w:r>
+        <w:rPr>
+          <w:rFonts w:asciiTheme="minorHAnsi" w:hAnsiTheme="minorHAnsi" w:cstheme="minorHAnsi"/>
+        </w:rPr>
+        <w:t>outcomes</w:t>
+      </w:r>
+      <w:r>
+        <w:rPr>
+          <w:rFonts w:asciiTheme="minorHAnsi" w:hAnsiTheme="minorHAnsi" w:cstheme="minorHAnsi"/>
+        </w:rPr>
+        <w:t>.</w:t>
       </w:r>
       <w:r>
         <w:rPr>
@@ -2851,7 +2923,45 @@
         <w:rPr>
           <w:rFonts w:asciiTheme="minorHAnsi" w:hAnsiTheme="minorHAnsi" w:cstheme="minorHAnsi"/>
         </w:rPr>
-        <w:t xml:space="preserve">  For example 25 points per each category [depends on the individual course weighting]</w:t>
+        <w:t xml:space="preserve">  For </w:t>
+      </w:r>
+      <w:proofErr w:type="gramStart"/>
+      <w:r>
+        <w:rPr>
+          <w:rFonts w:asciiTheme="minorHAnsi" w:hAnsiTheme="minorHAnsi" w:cstheme="minorHAnsi"/>
+        </w:rPr>
+        <w:t>example</w:t>
+      </w:r>
+      <w:proofErr w:type="gramEnd"/>
+      <w:r>
+        <w:rPr>
+          <w:rFonts w:asciiTheme="minorHAnsi" w:hAnsiTheme="minorHAnsi" w:cstheme="minorHAnsi"/>
+        </w:rPr>
+        <w:t xml:space="preserve"> 2</w:t>
+      </w:r>
+      <w:r>
+        <w:rPr>
+          <w:rFonts w:asciiTheme="minorHAnsi" w:hAnsiTheme="minorHAnsi" w:cstheme="minorHAnsi"/>
+        </w:rPr>
+        <w:t>0</w:t>
+      </w:r>
+      <w:r>
+        <w:rPr>
+          <w:rFonts w:asciiTheme="minorHAnsi" w:hAnsiTheme="minorHAnsi" w:cstheme="minorHAnsi"/>
+        </w:rPr>
+        <w:t xml:space="preserve"> points per each category [depends on the individual course weighting</w:t>
+      </w:r>
+      <w:r>
+        <w:rPr>
+          <w:rFonts w:asciiTheme="minorHAnsi" w:hAnsiTheme="minorHAnsi" w:cstheme="minorHAnsi"/>
+        </w:rPr>
+        <w:t xml:space="preserve"> found in Canvas</w:t>
+      </w:r>
+      <w:r>
+        <w:rPr>
+          <w:rFonts w:asciiTheme="minorHAnsi" w:hAnsiTheme="minorHAnsi" w:cstheme="minorHAnsi"/>
+        </w:rPr>
+        <w:t>]</w:t>
       </w:r>
     </w:p>
     <w:p>
@@ -2970,7 +3080,19 @@
         <w:rPr>
           <w:rFonts w:asciiTheme="minorHAnsi" w:hAnsiTheme="minorHAnsi" w:cstheme="minorHAnsi"/>
         </w:rPr>
-        <w:t xml:space="preserve">– Are the bulleted clear and supported in narration and code? </w:t>
+        <w:t>– Are the bullet</w:t>
+      </w:r>
+      <w:r>
+        <w:rPr>
+          <w:rFonts w:asciiTheme="minorHAnsi" w:hAnsiTheme="minorHAnsi" w:cstheme="minorHAnsi"/>
+        </w:rPr>
+        <w:t>s</w:t>
+      </w:r>
+      <w:r>
+        <w:rPr>
+          <w:rFonts w:asciiTheme="minorHAnsi" w:hAnsiTheme="minorHAnsi" w:cstheme="minorHAnsi"/>
+        </w:rPr>
+        <w:t xml:space="preserve"> clear and supported in narration and code? </w:t>
       </w:r>
     </w:p>
     <w:p>

</xml_diff>

<commit_message>
work on class2 case a1
</commit_message>
<xml_diff>
--- a/DD1_Case_Info/A1_OKCupid/okCupid.docx
+++ b/DD1_Case_Info/A1_OKCupid/okCupid.docx
@@ -114,70 +114,128 @@
           <w:rFonts w:asciiTheme="minorHAnsi" w:hAnsiTheme="minorHAnsi" w:cstheme="minorHAnsi"/>
           <w:b/>
         </w:rPr>
-        <w:t>You are asked</w:t>
+        <w:t>You are asked to examine the data,</w:t>
       </w:r>
       <w:r>
         <w:rPr>
           <w:rFonts w:asciiTheme="minorHAnsi" w:hAnsiTheme="minorHAnsi" w:cstheme="minorHAnsi"/>
           <w:b/>
         </w:rPr>
-        <w:t xml:space="preserve"> to examine the data,</w:t>
+        <w:t xml:space="preserve"> clean it, use supplemental data to enrich the data then identify </w:t>
       </w:r>
       <w:r>
         <w:rPr>
           <w:rFonts w:asciiTheme="minorHAnsi" w:hAnsiTheme="minorHAnsi" w:cstheme="minorHAnsi"/>
           <w:b/>
         </w:rPr>
-        <w:t xml:space="preserve"> clean it, </w:t>
+        <w:t xml:space="preserve">4 </w:t>
       </w:r>
       <w:r>
         <w:rPr>
           <w:rFonts w:asciiTheme="minorHAnsi" w:hAnsiTheme="minorHAnsi" w:cstheme="minorHAnsi"/>
           <w:b/>
         </w:rPr>
-        <w:t xml:space="preserve">use supplemental data to enrich the data </w:t>
+        <w:t xml:space="preserve">or more interesting insights from the user data.  </w:t>
       </w:r>
       <w:r>
         <w:rPr>
           <w:rFonts w:asciiTheme="minorHAnsi" w:hAnsiTheme="minorHAnsi" w:cstheme="minorHAnsi"/>
           <w:b/>
         </w:rPr>
-        <w:t xml:space="preserve">then identify </w:t>
+        <w:t xml:space="preserve">All </w:t>
       </w:r>
       <w:r>
         <w:rPr>
           <w:rFonts w:asciiTheme="minorHAnsi" w:hAnsiTheme="minorHAnsi" w:cstheme="minorHAnsi"/>
           <w:b/>
         </w:rPr>
-        <w:t xml:space="preserve">4 </w:t>
-      </w:r>
+        <w:t xml:space="preserve">relevant cleaning, </w:t>
+      </w:r>
+      <w:proofErr w:type="gramStart"/>
       <w:r>
         <w:rPr>
           <w:rFonts w:asciiTheme="minorHAnsi" w:hAnsiTheme="minorHAnsi" w:cstheme="minorHAnsi"/>
           <w:b/>
         </w:rPr>
-        <w:t xml:space="preserve">or more interesting insights from the user data.  </w:t>
-      </w:r>
+        <w:t>enriching  and</w:t>
+      </w:r>
+      <w:proofErr w:type="gramEnd"/>
       <w:r>
         <w:rPr>
           <w:rFonts w:asciiTheme="minorHAnsi" w:hAnsiTheme="minorHAnsi" w:cstheme="minorHAnsi"/>
           <w:b/>
         </w:rPr>
-        <w:t xml:space="preserve">All </w:t>
+        <w:t xml:space="preserve"> EDA steps along with the 4+ insightful data nuances </w:t>
       </w:r>
       <w:r>
         <w:rPr>
           <w:rFonts w:asciiTheme="minorHAnsi" w:hAnsiTheme="minorHAnsi" w:cstheme="minorHAnsi"/>
           <w:b/>
         </w:rPr>
-        <w:t>relevant cleaning</w:t>
+        <w:t>should be organized into a presentation.  You</w:t>
       </w:r>
       <w:r>
         <w:rPr>
           <w:rFonts w:asciiTheme="minorHAnsi" w:hAnsiTheme="minorHAnsi" w:cstheme="minorHAnsi"/>
           <w:b/>
         </w:rPr>
-        <w:t xml:space="preserve">, </w:t>
+        <w:t xml:space="preserve"> </w:t>
+      </w:r>
+      <w:r>
+        <w:rPr>
+          <w:rFonts w:asciiTheme="minorHAnsi" w:hAnsiTheme="minorHAnsi" w:cstheme="minorHAnsi"/>
+          <w:b/>
+        </w:rPr>
+        <w:t xml:space="preserve">will present to the head of </w:t>
+      </w:r>
+      <w:r>
+        <w:rPr>
+          <w:rFonts w:asciiTheme="minorHAnsi" w:hAnsiTheme="minorHAnsi" w:cstheme="minorHAnsi"/>
+          <w:b/>
+        </w:rPr>
+        <w:t xml:space="preserve">marketing who is looking for an “ah –ha” persona or previously unknown data relationship.  </w:t>
+      </w:r>
+      <w:r>
+        <w:rPr>
+          <w:rFonts w:asciiTheme="minorHAnsi" w:hAnsiTheme="minorHAnsi" w:cstheme="minorHAnsi"/>
+          <w:b/>
+        </w:rPr>
+        <w:t xml:space="preserve"> </w:t>
+      </w:r>
+      <w:r>
+        <w:rPr>
+          <w:rFonts w:asciiTheme="minorHAnsi" w:hAnsiTheme="minorHAnsi" w:cstheme="minorHAnsi"/>
+          <w:b/>
+        </w:rPr>
+        <w:t>As the head of marketing, relevant information is consumed visually instead of in table form.  Thus, your presentation should include visualizations when appropriate.</w:t>
+      </w:r>
+      <w:r>
+        <w:rPr>
+          <w:rFonts w:asciiTheme="minorHAnsi" w:hAnsiTheme="minorHAnsi" w:cstheme="minorHAnsi"/>
+          <w:b/>
+        </w:rPr>
+        <w:t xml:space="preserve">  Your </w:t>
+      </w:r>
+      <w:r>
+        <w:rPr>
+          <w:rFonts w:asciiTheme="minorHAnsi" w:hAnsiTheme="minorHAnsi" w:cstheme="minorHAnsi"/>
+          <w:b/>
+        </w:rPr>
+        <w:t xml:space="preserve">submission will include </w:t>
+      </w:r>
+      <w:r>
+        <w:rPr>
+          <w:rFonts w:asciiTheme="minorHAnsi" w:hAnsiTheme="minorHAnsi" w:cstheme="minorHAnsi"/>
+          <w:b/>
+        </w:rPr>
+        <w:t>code</w:t>
+      </w:r>
+      <w:r>
+        <w:rPr>
+          <w:rFonts w:asciiTheme="minorHAnsi" w:hAnsiTheme="minorHAnsi" w:cstheme="minorHAnsi"/>
+          <w:b/>
+        </w:rPr>
+        <w:t xml:space="preserve">, bulleted written </w:t>
       </w:r>
       <w:proofErr w:type="gramStart"/>
       <w:r>
@@ -185,78 +243,29 @@
           <w:rFonts w:asciiTheme="minorHAnsi" w:hAnsiTheme="minorHAnsi" w:cstheme="minorHAnsi"/>
           <w:b/>
         </w:rPr>
-        <w:t xml:space="preserve">enriching </w:t>
-      </w:r>
+        <w:t>document</w:t>
+      </w:r>
+      <w:proofErr w:type="gramEnd"/>
       <w:r>
         <w:rPr>
           <w:rFonts w:asciiTheme="minorHAnsi" w:hAnsiTheme="minorHAnsi" w:cstheme="minorHAnsi"/>
           <w:b/>
         </w:rPr>
-        <w:t xml:space="preserve"> and</w:t>
-      </w:r>
-      <w:proofErr w:type="gramEnd"/>
+        <w:t xml:space="preserve"> and PowerPoint slides</w:t>
+      </w:r>
       <w:r>
         <w:rPr>
           <w:rFonts w:asciiTheme="minorHAnsi" w:hAnsiTheme="minorHAnsi" w:cstheme="minorHAnsi"/>
           <w:b/>
         </w:rPr>
-        <w:t xml:space="preserve"> EDA steps along with the 4 insightful data nuances </w:t>
+        <w:t xml:space="preserve"> with narration</w:t>
       </w:r>
       <w:r>
         <w:rPr>
           <w:rFonts w:asciiTheme="minorHAnsi" w:hAnsiTheme="minorHAnsi" w:cstheme="minorHAnsi"/>
           <w:b/>
         </w:rPr>
-        <w:t>should be organized into a presentation.</w:t>
-      </w:r>
-      <w:r>
-        <w:rPr>
-          <w:rFonts w:asciiTheme="minorHAnsi" w:hAnsiTheme="minorHAnsi" w:cstheme="minorHAnsi"/>
-          <w:b/>
-        </w:rPr>
-        <w:t xml:space="preserve">  Your team will present to the head of </w:t>
-      </w:r>
-      <w:r>
-        <w:rPr>
-          <w:rFonts w:asciiTheme="minorHAnsi" w:hAnsiTheme="minorHAnsi" w:cstheme="minorHAnsi"/>
-          <w:b/>
-        </w:rPr>
-        <w:t xml:space="preserve">marketing who is looking for an “ah –ha” persona or previously unknown data relationship.  </w:t>
-      </w:r>
-      <w:r>
-        <w:rPr>
-          <w:rFonts w:asciiTheme="minorHAnsi" w:hAnsiTheme="minorHAnsi" w:cstheme="minorHAnsi"/>
-          <w:b/>
-        </w:rPr>
-        <w:t xml:space="preserve"> </w:t>
-      </w:r>
-      <w:r>
-        <w:rPr>
-          <w:rFonts w:asciiTheme="minorHAnsi" w:hAnsiTheme="minorHAnsi" w:cstheme="minorHAnsi"/>
-          <w:b/>
-        </w:rPr>
-        <w:t>As the head of marketing, relevant information is consumed visually instead of in table form.  Thus, your presentation should include visualizations when appropriate.</w:t>
-      </w:r>
-      <w:r>
-        <w:rPr>
-          <w:rFonts w:asciiTheme="minorHAnsi" w:hAnsiTheme="minorHAnsi" w:cstheme="minorHAnsi"/>
-          <w:b/>
-        </w:rPr>
-        <w:t xml:space="preserve">  Your </w:t>
-      </w:r>
-      <w:r>
-        <w:rPr>
-          <w:rFonts w:asciiTheme="minorHAnsi" w:hAnsiTheme="minorHAnsi" w:cstheme="minorHAnsi"/>
-          <w:b/>
-        </w:rPr>
-        <w:t xml:space="preserve">submission will include </w:t>
-      </w:r>
-      <w:r>
-        <w:rPr>
-          <w:rFonts w:asciiTheme="minorHAnsi" w:hAnsiTheme="minorHAnsi" w:cstheme="minorHAnsi"/>
-          <w:b/>
-        </w:rPr>
-        <w:t>code and PowerPoint slides.</w:t>
+        <w:t>.</w:t>
       </w:r>
     </w:p>
     <w:p>
@@ -2758,31 +2767,7 @@
         <w:rPr>
           <w:rFonts w:asciiTheme="minorHAnsi" w:hAnsiTheme="minorHAnsi" w:cstheme="minorHAnsi"/>
         </w:rPr>
-        <w:t>, modeling</w:t>
-      </w:r>
-      <w:r>
-        <w:rPr>
-          <w:rFonts w:asciiTheme="minorHAnsi" w:hAnsiTheme="minorHAnsi" w:cstheme="minorHAnsi"/>
-        </w:rPr>
-        <w:t xml:space="preserve"> (if applicable)</w:t>
-      </w:r>
-      <w:r>
-        <w:rPr>
-          <w:rFonts w:asciiTheme="minorHAnsi" w:hAnsiTheme="minorHAnsi" w:cstheme="minorHAnsi"/>
-        </w:rPr>
-        <w:t>, evaluation</w:t>
-      </w:r>
-      <w:r>
-        <w:rPr>
-          <w:rFonts w:asciiTheme="minorHAnsi" w:hAnsiTheme="minorHAnsi" w:cstheme="minorHAnsi"/>
-        </w:rPr>
-        <w:t xml:space="preserve"> (if applicable)</w:t>
-      </w:r>
-      <w:r>
-        <w:rPr>
-          <w:rFonts w:asciiTheme="minorHAnsi" w:hAnsiTheme="minorHAnsi" w:cstheme="minorHAnsi"/>
-        </w:rPr>
-        <w:t xml:space="preserve"> </w:t>
+        <w:t xml:space="preserve">, modeling (if applicable), evaluation (if applicable) </w:t>
       </w:r>
       <w:r>
         <w:rPr>

</xml_diff>